<commit_message>
21-07-25, Nederige filosofie bijgewerkt
</commit_message>
<xml_diff>
--- a/BlogsWord/Eennederigefilosofie.docx
+++ b/BlogsWord/Eennederigefilosofie.docx
@@ -169,45 +169,445 @@
           <w:rFonts w:cstheme="minorHAnsi"/>
           <w:lang w:val="en-NL"/>
         </w:rPr>
-        <w:t>Honderd jaar geleden kwam John Dewey *Experience and Nature* uit. In het boek staan de tien lezingen die John Dewey in het voorjaar van 1925 in Californië voor de Amerikaanse filosofische beroepsvereniging heeft gegeven en de inleiding daarop. Het is een complex boek dat wordt gezien als een van zijn beste boeken. Voor Mark Johnson en Jay Schulkin is het überhaupt een van de belangrijkse filosofische boeken die er ooit zijn geschreven. Dat schrijven ze in hun *</w:t>
-      </w:r>
-      <w:r>
-        <w:rPr>
-          <w:rFonts w:cstheme="minorHAnsi"/>
-          <w:lang w:val="en-NL"/>
-        </w:rPr>
-        <w:t>Mind in Nature. John Dewey, Cognitive Science, and a Naturalistic Philosophy for Livin</w:t>
-      </w:r>
-      <w:r>
-        <w:rPr>
-          <w:rFonts w:cstheme="minorHAnsi"/>
-          <w:lang w:val="en-NL"/>
-        </w:rPr>
-        <w:t>g* (2023) waarin ze *Experience and Nature* als het ware bijwerken, uitbreiden en betekenisvol laten zijn voor de 21ste eeuw. Mark Johnson is een filosoof en Jay Schulkin is een neurowetenschapper. Op deze manier past deze filosofie bij deze tijd om dat het geestelijke en materiële als een geheel ziet, dit in een natuurlijke plaatst, ervaringen centraal stelt en biologische, sociale en culturele elementen koppelt. Zijn naturalistisch perspectief is breed, diep en rijk tegelijk en laat zien hoe het leven door biologische, sociale en culturele ervaringen beschreven en verklaart kan worden.  Tegenwoordige filosofie en wetenschappelijke inzichten ondersteunen en verrijken het proces dat Dewey beschrijft ook nog eens. Tot slot geeft zijn perspectief een grondige levensfilosofie. Zo hebben ze het boek ook opgebouwd.</w:t>
-      </w:r>
-    </w:p>
-    <w:p>
-      <w:pPr>
-        <w:spacing w:line="360" w:lineRule="auto"/>
-        <w:rPr>
-          <w:rFonts w:cstheme="minorHAnsi"/>
-          <w:lang w:val="en-NL"/>
-        </w:rPr>
-      </w:pPr>
-    </w:p>
-    <w:p>
-      <w:pPr>
-        <w:spacing w:line="360" w:lineRule="auto"/>
-        <w:rPr>
-          <w:rFonts w:cstheme="minorHAnsi"/>
-          <w:lang w:val="en-NL"/>
-        </w:rPr>
-      </w:pPr>
-      <w:r>
-        <w:rPr>
-          <w:rFonts w:cstheme="minorHAnsi"/>
-          <w:lang w:val="en-NL"/>
-        </w:rPr>
+        <w:t>Het is dit jaar h</w:t>
+      </w:r>
+      <w:r>
+        <w:rPr>
+          <w:rFonts w:cstheme="minorHAnsi"/>
+          <w:lang w:val="en-NL"/>
+        </w:rPr>
+        <w:t xml:space="preserve">onderd jaar geleden </w:t>
+      </w:r>
+      <w:r>
+        <w:rPr>
+          <w:rFonts w:cstheme="minorHAnsi"/>
+          <w:lang w:val="en-NL"/>
+        </w:rPr>
+        <w:t>dat</w:t>
+      </w:r>
+      <w:r>
+        <w:rPr>
+          <w:rFonts w:cstheme="minorHAnsi"/>
+          <w:lang w:val="en-NL"/>
+        </w:rPr>
+        <w:t xml:space="preserve"> John Dewey</w:t>
+      </w:r>
+      <w:r>
+        <w:rPr>
+          <w:rFonts w:cstheme="minorHAnsi"/>
+          <w:lang w:val="en-NL"/>
+        </w:rPr>
+        <w:t>’s</w:t>
+      </w:r>
+      <w:r>
+        <w:rPr>
+          <w:rFonts w:cstheme="minorHAnsi"/>
+          <w:lang w:val="en-NL"/>
+        </w:rPr>
+        <w:t xml:space="preserve"> *Experience and Nature* uit</w:t>
+      </w:r>
+      <w:r>
+        <w:rPr>
+          <w:rFonts w:cstheme="minorHAnsi"/>
+          <w:lang w:val="en-NL"/>
+        </w:rPr>
+        <w:t>kwam</w:t>
+      </w:r>
+      <w:r>
+        <w:rPr>
+          <w:rFonts w:cstheme="minorHAnsi"/>
+          <w:lang w:val="en-NL"/>
+        </w:rPr>
+        <w:t xml:space="preserve">. In </w:t>
+      </w:r>
+      <w:r>
+        <w:rPr>
+          <w:rFonts w:cstheme="minorHAnsi"/>
+          <w:lang w:val="en-NL"/>
+        </w:rPr>
+        <w:t>da</w:t>
+      </w:r>
+      <w:r>
+        <w:rPr>
+          <w:rFonts w:cstheme="minorHAnsi"/>
+          <w:lang w:val="en-NL"/>
+        </w:rPr>
+        <w:t xml:space="preserve">t boek staan de tien lezingen die </w:t>
+      </w:r>
+      <w:r>
+        <w:rPr>
+          <w:rFonts w:cstheme="minorHAnsi"/>
+          <w:lang w:val="en-NL"/>
+        </w:rPr>
+        <w:t>hij</w:t>
+      </w:r>
+      <w:r>
+        <w:rPr>
+          <w:rFonts w:cstheme="minorHAnsi"/>
+          <w:lang w:val="en-NL"/>
+        </w:rPr>
+        <w:t xml:space="preserve"> in het voorjaar van 1925 in Californië voor de Amerikaanse filosofische beroepsvereniging </w:t>
+      </w:r>
+      <w:r>
+        <w:rPr>
+          <w:rFonts w:cstheme="minorHAnsi"/>
+          <w:lang w:val="en-NL"/>
+        </w:rPr>
+        <w:t>gaf</w:t>
+      </w:r>
+      <w:r>
+        <w:rPr>
+          <w:rFonts w:cstheme="minorHAnsi"/>
+          <w:lang w:val="en-NL"/>
+        </w:rPr>
+        <w:t xml:space="preserve"> en de inleiding daarop. Het is een complex boek dat </w:t>
+      </w:r>
+      <w:r>
+        <w:rPr>
+          <w:rFonts w:cstheme="minorHAnsi"/>
+          <w:lang w:val="en-NL"/>
+        </w:rPr>
+        <w:t xml:space="preserve">door velen </w:t>
+      </w:r>
+      <w:r>
+        <w:rPr>
+          <w:rFonts w:cstheme="minorHAnsi"/>
+          <w:lang w:val="en-NL"/>
+        </w:rPr>
+        <w:t xml:space="preserve">wordt gezien als </w:t>
+      </w:r>
+      <w:r>
+        <w:rPr>
+          <w:rFonts w:cstheme="minorHAnsi"/>
+          <w:lang w:val="en-NL"/>
+        </w:rPr>
+        <w:t>misschien wel zijn</w:t>
+      </w:r>
+      <w:r>
+        <w:rPr>
+          <w:rFonts w:cstheme="minorHAnsi"/>
+          <w:lang w:val="en-NL"/>
+        </w:rPr>
+        <w:t xml:space="preserve"> beste boek. Mark Johnson en Jay Schulkin </w:t>
+      </w:r>
+      <w:r>
+        <w:rPr>
+          <w:rFonts w:cstheme="minorHAnsi"/>
+          <w:lang w:val="en-NL"/>
+        </w:rPr>
+        <w:t>doen daar een schepje bovenop. Zij vinden</w:t>
+      </w:r>
+      <w:r>
+        <w:rPr>
+          <w:rFonts w:cstheme="minorHAnsi"/>
+          <w:lang w:val="en-NL"/>
+        </w:rPr>
+        <w:t xml:space="preserve"> het überhaupt een van de belangrijkse filosofische boeken die er ooit zijn geschreven. Dat schrijven ze in hun </w:t>
+      </w:r>
+      <w:r>
+        <w:rPr>
+          <w:rFonts w:cstheme="minorHAnsi"/>
+          <w:lang w:val="en-NL"/>
+        </w:rPr>
+        <w:t xml:space="preserve">bijzonder insirerende </w:t>
+      </w:r>
+      <w:r>
+        <w:rPr>
+          <w:rFonts w:cstheme="minorHAnsi"/>
+          <w:lang w:val="en-NL"/>
+        </w:rPr>
+        <w:t>*Mind in Nature. John Dewey, Cognitive Science, and a Naturalistic Philosophy for Living* (2023)</w:t>
+      </w:r>
+      <w:r>
+        <w:rPr>
+          <w:rFonts w:cstheme="minorHAnsi"/>
+          <w:lang w:val="en-NL"/>
+        </w:rPr>
+        <w:t>. In dat boek werken Mark Johnson, de filosoof, en Jay Schulkin, de neurowetenschapper,</w:t>
+      </w:r>
+      <w:r>
+        <w:rPr>
+          <w:rFonts w:cstheme="minorHAnsi"/>
+          <w:lang w:val="en-NL"/>
+        </w:rPr>
+        <w:t xml:space="preserve"> *Experience and Nature* als het ware bij, breiden </w:t>
+      </w:r>
+      <w:r>
+        <w:rPr>
+          <w:rFonts w:cstheme="minorHAnsi"/>
+          <w:lang w:val="en-NL"/>
+        </w:rPr>
+        <w:t xml:space="preserve">ze het uit met de nieuwste inzichten uit de neuro-wetenschappen en cognitie-wetenschappen </w:t>
+      </w:r>
+      <w:r>
+        <w:rPr>
+          <w:rFonts w:cstheme="minorHAnsi"/>
+          <w:lang w:val="en-NL"/>
+        </w:rPr>
+        <w:t xml:space="preserve">en </w:t>
+      </w:r>
+      <w:r>
+        <w:rPr>
+          <w:rFonts w:cstheme="minorHAnsi"/>
+          <w:lang w:val="en-NL"/>
+        </w:rPr>
+        <w:t xml:space="preserve">maken ze het </w:t>
+      </w:r>
+      <w:r>
+        <w:rPr>
+          <w:rFonts w:cstheme="minorHAnsi"/>
+          <w:lang w:val="en-NL"/>
+        </w:rPr>
+        <w:t xml:space="preserve">betekenisvol voor de 21ste eeuw. </w:t>
+      </w:r>
+      <w:r>
+        <w:rPr>
+          <w:rFonts w:cstheme="minorHAnsi"/>
+          <w:lang w:val="en-NL"/>
+        </w:rPr>
+        <w:t>Het is hun ambitie om</w:t>
+      </w:r>
+      <w:r>
+        <w:rPr>
+          <w:rFonts w:cstheme="minorHAnsi"/>
+          <w:lang w:val="en-NL"/>
+        </w:rPr>
+        <w:t xml:space="preserve"> deze filosofie </w:t>
+      </w:r>
+      <w:r>
+        <w:rPr>
+          <w:rFonts w:cstheme="minorHAnsi"/>
+          <w:lang w:val="en-NL"/>
+        </w:rPr>
+        <w:t xml:space="preserve">weer </w:t>
+      </w:r>
+      <w:r>
+        <w:rPr>
+          <w:rFonts w:cstheme="minorHAnsi"/>
+          <w:lang w:val="en-NL"/>
+        </w:rPr>
+        <w:t>bij deze tijd</w:t>
+      </w:r>
+      <w:r>
+        <w:rPr>
+          <w:rFonts w:cstheme="minorHAnsi"/>
+          <w:lang w:val="en-NL"/>
+        </w:rPr>
+        <w:t xml:space="preserve"> aan te laten passen, waarin</w:t>
+      </w:r>
+      <w:r>
+        <w:rPr>
+          <w:rFonts w:cstheme="minorHAnsi"/>
+          <w:lang w:val="en-NL"/>
+        </w:rPr>
+        <w:t xml:space="preserve"> het geestelijke en materiële als een geheel </w:t>
+      </w:r>
+      <w:r>
+        <w:rPr>
+          <w:rFonts w:cstheme="minorHAnsi"/>
+          <w:lang w:val="en-NL"/>
+        </w:rPr>
+        <w:t>wordt gezien</w:t>
+      </w:r>
+      <w:r>
+        <w:rPr>
+          <w:rFonts w:cstheme="minorHAnsi"/>
+          <w:lang w:val="en-NL"/>
+        </w:rPr>
+        <w:t>, d</w:t>
+      </w:r>
+      <w:r>
+        <w:rPr>
+          <w:rFonts w:cstheme="minorHAnsi"/>
+          <w:lang w:val="en-NL"/>
+        </w:rPr>
+        <w:t>e menselijke ervarigen</w:t>
+      </w:r>
+      <w:r>
+        <w:rPr>
+          <w:rFonts w:cstheme="minorHAnsi"/>
+          <w:lang w:val="en-NL"/>
+        </w:rPr>
+        <w:t xml:space="preserve"> in een natuurlijke </w:t>
+      </w:r>
+      <w:r>
+        <w:rPr>
+          <w:rFonts w:cstheme="minorHAnsi"/>
+          <w:lang w:val="en-NL"/>
+        </w:rPr>
+        <w:t xml:space="preserve">omgeving worden </w:t>
+      </w:r>
+      <w:r>
+        <w:rPr>
+          <w:rFonts w:cstheme="minorHAnsi"/>
+          <w:lang w:val="en-NL"/>
+        </w:rPr>
+        <w:t xml:space="preserve">plaatst, </w:t>
+      </w:r>
+      <w:r>
+        <w:rPr>
+          <w:rFonts w:cstheme="minorHAnsi"/>
+          <w:lang w:val="en-NL"/>
+        </w:rPr>
+        <w:t>deze</w:t>
+      </w:r>
+      <w:r>
+        <w:rPr>
+          <w:rFonts w:cstheme="minorHAnsi"/>
+          <w:lang w:val="en-NL"/>
+        </w:rPr>
+        <w:t xml:space="preserve"> centraal st</w:t>
+      </w:r>
+      <w:r>
+        <w:rPr>
+          <w:rFonts w:cstheme="minorHAnsi"/>
+          <w:lang w:val="en-NL"/>
+        </w:rPr>
+        <w:t>aan</w:t>
+      </w:r>
+      <w:r>
+        <w:rPr>
+          <w:rFonts w:cstheme="minorHAnsi"/>
+          <w:lang w:val="en-NL"/>
+        </w:rPr>
+        <w:t xml:space="preserve"> en </w:t>
+      </w:r>
+      <w:r>
+        <w:rPr>
+          <w:rFonts w:cstheme="minorHAnsi"/>
+          <w:lang w:val="en-NL"/>
+        </w:rPr>
+        <w:t xml:space="preserve">worden gekoppeld aan </w:t>
+      </w:r>
+      <w:r>
+        <w:rPr>
+          <w:rFonts w:cstheme="minorHAnsi"/>
+          <w:lang w:val="en-NL"/>
+        </w:rPr>
+        <w:t xml:space="preserve">biologische, sociale en culturele elementen. </w:t>
+      </w:r>
+      <w:r>
+        <w:rPr>
+          <w:rFonts w:cstheme="minorHAnsi"/>
+          <w:lang w:val="en-NL"/>
+        </w:rPr>
+        <w:t>Dewey’s</w:t>
+      </w:r>
+      <w:r>
+        <w:rPr>
+          <w:rFonts w:cstheme="minorHAnsi"/>
+          <w:lang w:val="en-NL"/>
+        </w:rPr>
+        <w:t xml:space="preserve"> naturalistisch perspectief is </w:t>
+      </w:r>
+      <w:r>
+        <w:rPr>
+          <w:rFonts w:cstheme="minorHAnsi"/>
+          <w:lang w:val="en-NL"/>
+        </w:rPr>
+        <w:t xml:space="preserve">volgens Johnson en Schulin </w:t>
+      </w:r>
+      <w:r>
+        <w:rPr>
+          <w:rFonts w:cstheme="minorHAnsi"/>
+          <w:lang w:val="en-NL"/>
+        </w:rPr>
+        <w:t xml:space="preserve">breed, diep en rijk tegelijk en </w:t>
+      </w:r>
+      <w:r>
+        <w:rPr>
+          <w:rFonts w:cstheme="minorHAnsi"/>
+          <w:lang w:val="en-NL"/>
+        </w:rPr>
+        <w:t>kan goed laten</w:t>
+      </w:r>
+      <w:r>
+        <w:rPr>
+          <w:rFonts w:cstheme="minorHAnsi"/>
+          <w:lang w:val="en-NL"/>
+        </w:rPr>
+        <w:t xml:space="preserve"> zien hoe het leven door biologische, sociale en culturele ervaringen beschreven en verklaart k</w:t>
+      </w:r>
+      <w:r>
+        <w:rPr>
+          <w:rFonts w:cstheme="minorHAnsi"/>
+          <w:lang w:val="en-NL"/>
+        </w:rPr>
+        <w:t>unnen</w:t>
+      </w:r>
+      <w:r>
+        <w:rPr>
+          <w:rFonts w:cstheme="minorHAnsi"/>
+          <w:lang w:val="en-NL"/>
+        </w:rPr>
+        <w:t xml:space="preserve"> worden.  Tegenwoordige filosofie en wetenschappelijke inzichten ondersteunen en verrijken het </w:t>
+      </w:r>
+      <w:r>
+        <w:rPr>
+          <w:rFonts w:cstheme="minorHAnsi"/>
+          <w:lang w:val="en-NL"/>
+        </w:rPr>
+        <w:t>ontwikkelings</w:t>
+      </w:r>
+      <w:r>
+        <w:rPr>
+          <w:rFonts w:cstheme="minorHAnsi"/>
+          <w:lang w:val="en-NL"/>
+        </w:rPr>
+        <w:t>proces dat Dewey beschrijft ook nog eens. Tot slot geeft zijn perspectief een grondige levensfilosofie</w:t>
+      </w:r>
+      <w:r>
+        <w:rPr>
+          <w:rFonts w:cstheme="minorHAnsi"/>
+          <w:lang w:val="en-NL"/>
+        </w:rPr>
+        <w:t xml:space="preserve"> en laat het zien</w:t>
+      </w:r>
+      <w:r>
+        <w:rPr>
+          <w:rFonts w:cstheme="minorHAnsi"/>
+          <w:lang w:val="en-NL"/>
+        </w:rPr>
+        <w:t xml:space="preserve">. </w:t>
+      </w:r>
+      <w:r>
+        <w:rPr>
+          <w:rFonts w:cstheme="minorHAnsi"/>
+          <w:lang w:val="en-NL"/>
+        </w:rPr>
+        <w:t>Langs deze lijnen hebben Johnson en Schulin</w:t>
+      </w:r>
+      <w:r>
+        <w:rPr>
+          <w:rFonts w:cstheme="minorHAnsi"/>
+          <w:lang w:val="en-NL"/>
+        </w:rPr>
+        <w:t xml:space="preserve"> het boek opgebouwd.</w:t>
+      </w:r>
+    </w:p>
+    <w:p>
+      <w:pPr>
+        <w:spacing w:line="360" w:lineRule="auto"/>
+        <w:rPr>
+          <w:rFonts w:cstheme="minorHAnsi"/>
+          <w:lang w:val="en-NL"/>
+        </w:rPr>
+      </w:pPr>
+    </w:p>
+    <w:p>
+      <w:pPr>
+        <w:spacing w:line="360" w:lineRule="auto"/>
+        <w:rPr>
+          <w:rFonts w:cstheme="minorHAnsi"/>
+          <w:lang w:val="en-NL"/>
+        </w:rPr>
+      </w:pPr>
+      <w:r>
+        <w:rPr>
+          <w:rFonts w:cstheme="minorHAnsi"/>
+          <w:lang w:val="en-NL"/>
+        </w:rPr>
+        <w:lastRenderedPageBreak/>
         <w:t>Ervaringen en natuur</w:t>
       </w:r>
     </w:p>
@@ -274,8 +674,178 @@
           <w:rFonts w:cstheme="minorHAnsi"/>
           <w:lang w:val="en-NL"/>
         </w:rPr>
-        <w:t>Dewey is voor Johnson en Schulkin vooral interessant omdat hij laat zien hoe we het handelen van mensen kunnen begrijpen in de fysieke en sociaal-culturele omgeving. Dat we ons daar thuis hebben te voelen en dat we onze perceptie, aandacht, acties en waarden vorm krijgen. Zo kunnen we begrijpen waar onze capaciteiten vandaan komen, hoe we handelen in het dagelijkse leven, hoe we met onszelf, anderen en de wereld hebben om te gaan en we op een menselijke manier controle krijgen over wat er gebeurt en zou moeten gebeuren.</w:t>
-      </w:r>
+        <w:t xml:space="preserve">Dewey </w:t>
+      </w:r>
+      <w:r>
+        <w:rPr>
+          <w:rFonts w:cstheme="minorHAnsi"/>
+          <w:lang w:val="en-NL"/>
+        </w:rPr>
+        <w:t>had weinig op met de Grote Filosofie met goddelijk karakter, z’n absolute waarheden, eeuwige waarheid, intuïtieve inzichten, universel rede en categoriale imperatieven. Filosofie had wel degelijk bij te dragen aan het reflecteren over de moderne samenleving en het intelligente leven dat daarbij hoort. “</w:t>
+      </w:r>
+      <w:r>
+        <w:rPr>
+          <w:rFonts w:cstheme="minorHAnsi"/>
+          <w:lang w:val="en-NL"/>
+        </w:rPr>
+        <w:t xml:space="preserve">Voor hem breidt intelligent onderzoek onze mogelijkheden, onze capaciteiten en onze vrijheid uit. Dewey was </w:t>
+      </w:r>
+      <w:r>
+        <w:rPr>
+          <w:rFonts w:cstheme="minorHAnsi"/>
+          <w:lang w:val="en-NL"/>
+        </w:rPr>
+        <w:t>zeer redelijk</w:t>
+      </w:r>
+      <w:r>
+        <w:rPr>
+          <w:rFonts w:cstheme="minorHAnsi"/>
+          <w:lang w:val="en-NL"/>
+        </w:rPr>
+        <w:t>, niet dogmatisch. Hij bleef dicht bij wat ertoe deed - menselijke betekenis, intelligent onderzoek, waardige mogelijkheden, normatieve doelen, kritiek op waarden en verbetering van de menselijke conditie op de meest omvattende manier</w:t>
+      </w:r>
+      <w:r>
+        <w:rPr>
+          <w:rFonts w:cstheme="minorHAnsi"/>
+          <w:lang w:val="en-NL"/>
+        </w:rPr>
+        <w:t>” (186). Dewey</w:t>
+      </w:r>
+      <w:r>
+        <w:rPr>
+          <w:rFonts w:cstheme="minorHAnsi"/>
+          <w:lang w:val="en-NL"/>
+        </w:rPr>
+        <w:t xml:space="preserve">is voor Johnson en Schulkin vooral interessant omdat hij laat zien hoe we het handelen van mensen kunnen begrijpen </w:t>
+      </w:r>
+      <w:r>
+        <w:rPr>
+          <w:rFonts w:cstheme="minorHAnsi"/>
+          <w:lang w:val="en-NL"/>
+        </w:rPr>
+        <w:t xml:space="preserve">en analyseren </w:t>
+      </w:r>
+      <w:r>
+        <w:rPr>
+          <w:rFonts w:cstheme="minorHAnsi"/>
+          <w:lang w:val="en-NL"/>
+        </w:rPr>
+        <w:t xml:space="preserve">in de fysieke en sociaal-culturele omgeving. </w:t>
+      </w:r>
+      <w:r>
+        <w:rPr>
+          <w:rFonts w:cstheme="minorHAnsi"/>
+          <w:lang w:val="en-NL"/>
+        </w:rPr>
+        <w:t xml:space="preserve">Hij laat zien wat de patronen en de kwaliteiten zijn die opgesloten zitten in de ervaringen van mensen. </w:t>
+      </w:r>
+      <w:r>
+        <w:rPr>
+          <w:rFonts w:cstheme="minorHAnsi"/>
+          <w:lang w:val="en-NL"/>
+        </w:rPr>
+        <w:t xml:space="preserve">Dat </w:t>
+      </w:r>
+      <w:r>
+        <w:rPr>
+          <w:rFonts w:cstheme="minorHAnsi"/>
+          <w:lang w:val="en-NL"/>
+        </w:rPr>
+        <w:t>we de ervaringen erkennen en ons</w:t>
+      </w:r>
+      <w:r>
+        <w:rPr>
+          <w:rFonts w:cstheme="minorHAnsi"/>
+          <w:lang w:val="en-NL"/>
+        </w:rPr>
+        <w:t xml:space="preserve"> daar</w:t>
+      </w:r>
+      <w:r>
+        <w:rPr>
+          <w:rFonts w:cstheme="minorHAnsi"/>
+          <w:lang w:val="en-NL"/>
+        </w:rPr>
+        <w:t>in</w:t>
+      </w:r>
+      <w:r>
+        <w:rPr>
+          <w:rFonts w:cstheme="minorHAnsi"/>
+          <w:lang w:val="en-NL"/>
+        </w:rPr>
+        <w:t xml:space="preserve"> thuis </w:t>
+      </w:r>
+      <w:r>
+        <w:rPr>
+          <w:rFonts w:cstheme="minorHAnsi"/>
+          <w:lang w:val="en-NL"/>
+        </w:rPr>
+        <w:t>gaan</w:t>
+      </w:r>
+      <w:r>
+        <w:rPr>
+          <w:rFonts w:cstheme="minorHAnsi"/>
+          <w:lang w:val="en-NL"/>
+        </w:rPr>
+        <w:t xml:space="preserve"> voelen en dat we </w:t>
+      </w:r>
+      <w:r>
+        <w:rPr>
+          <w:rFonts w:cstheme="minorHAnsi"/>
+          <w:lang w:val="en-NL"/>
+        </w:rPr>
+        <w:t xml:space="preserve">zelf </w:t>
+      </w:r>
+      <w:r>
+        <w:rPr>
+          <w:rFonts w:cstheme="minorHAnsi"/>
+          <w:lang w:val="en-NL"/>
+        </w:rPr>
+        <w:t xml:space="preserve">onze perceptie, aandacht, acties en waarden </w:t>
+      </w:r>
+      <w:r>
+        <w:rPr>
+          <w:rFonts w:cstheme="minorHAnsi"/>
+          <w:lang w:val="en-NL"/>
+        </w:rPr>
+        <w:t>vorm geven</w:t>
+      </w:r>
+      <w:r>
+        <w:rPr>
+          <w:rFonts w:cstheme="minorHAnsi"/>
+          <w:lang w:val="en-NL"/>
+        </w:rPr>
+        <w:t xml:space="preserve">. </w:t>
+      </w:r>
+      <w:r>
+        <w:rPr>
+          <w:rFonts w:cstheme="minorHAnsi"/>
+          <w:lang w:val="en-NL"/>
+        </w:rPr>
+        <w:t>Dewey laat ons</w:t>
+      </w:r>
+      <w:r>
+        <w:rPr>
+          <w:rFonts w:cstheme="minorHAnsi"/>
+          <w:lang w:val="en-NL"/>
+        </w:rPr>
+        <w:t xml:space="preserve"> begrijpen waar onze capaciteiten vandaan komen, hoe we handelen in het dagelijkse leven, hoe we met onszelf, anderen en de wereld hebben om te gaan en we op een menselijke manier controle krijgen over wat er gebeurt en zou moeten gebeuren.</w:t>
+      </w:r>
+      <w:r>
+        <w:rPr>
+          <w:rFonts w:cstheme="minorHAnsi"/>
+          <w:lang w:val="en-NL"/>
+        </w:rPr>
+        <w:t xml:space="preserve">  Bij Dewey gaat het om het geheel van context en situatie, middelen en consequneties.</w:t>
+      </w:r>
+    </w:p>
+    <w:p>
+      <w:pPr>
+        <w:spacing w:line="360" w:lineRule="auto"/>
+        <w:rPr>
+          <w:rFonts w:cstheme="minorHAnsi"/>
+          <w:lang w:val="en-NL"/>
+        </w:rPr>
+      </w:pPr>
     </w:p>
     <w:p>
       <w:pPr>
@@ -1040,6 +1610,7 @@
   <w:style w:type="character" w:default="1" w:styleId="DefaultParagraphFont">
     <w:name w:val="Default Paragraph Font"/>
     <w:uiPriority w:val="1"/>
+    <w:semiHidden/>
     <w:unhideWhenUsed/>
   </w:style>
   <w:style w:type="table" w:default="1" w:styleId="TableNormal">

</xml_diff>

<commit_message>
25-07-25, Mind in Nature geplaatst
</commit_message>
<xml_diff>
--- a/BlogsWord/Eennederigefilosofie.docx
+++ b/BlogsWord/Eennederigefilosofie.docx
@@ -980,7 +980,21 @@
           <w:rFonts w:cstheme="minorHAnsi"/>
           <w:lang w:val="en-NL"/>
         </w:rPr>
-        <w:t xml:space="preserve"> zo belangrijk</w:t>
+        <w:t xml:space="preserve"> </w:t>
+      </w:r>
+      <w:r>
+        <w:rPr>
+          <w:rFonts w:cstheme="minorHAnsi"/>
+          <w:lang w:val="en-NL"/>
+        </w:rPr>
+        <w:t xml:space="preserve">ervaringen </w:t>
+      </w:r>
+      <w:r>
+        <w:rPr>
+          <w:rFonts w:cstheme="minorHAnsi"/>
+          <w:lang w:val="en-NL"/>
+        </w:rPr>
+        <w:t>zo belangrijk</w:t>
       </w:r>
       <w:r>
         <w:rPr>
@@ -1036,7 +1050,7 @@
           <w:rFonts w:cstheme="minorHAnsi"/>
           <w:lang w:val="en-NL"/>
         </w:rPr>
-        <w:t xml:space="preserve"> tussen het organisme en zijn omgeving. Empirische naturalisme</w:t>
+        <w:t xml:space="preserve"> tussen het organisme en zijn omgeving. Empirisch naturalisme</w:t>
       </w:r>
       <w:r>
         <w:rPr>
@@ -1155,14 +1169,7 @@
           <w:rFonts w:cstheme="minorHAnsi"/>
           <w:lang w:val="en-NL"/>
         </w:rPr>
-        <w:t>volgens mij</w:t>
-      </w:r>
-      <w:r>
-        <w:rPr>
-          <w:rFonts w:cstheme="minorHAnsi"/>
-          <w:lang w:val="en-NL"/>
-        </w:rPr>
-        <w:t xml:space="preserve"> nog beter Dewey’s “Fenomenologie van de Geest” kunnen noemen</w:t>
+        <w:t>nog beter Dewey’s “Fenomenologie van de Geest” kunnen noemen</w:t>
       </w:r>
       <w:r>
         <w:rPr>
@@ -1543,7 +1550,21 @@
           <w:rFonts w:cstheme="minorHAnsi"/>
           <w:lang w:val="en-NL"/>
         </w:rPr>
-        <w:t xml:space="preserve"> van ervaren verloopt; hoe w</w:t>
+        <w:t xml:space="preserve"> van ervaren verloopt; hoe </w:t>
+      </w:r>
+      <w:r>
+        <w:rPr>
+          <w:rFonts w:cstheme="minorHAnsi"/>
+          <w:lang w:val="en-NL"/>
+        </w:rPr>
+        <w:t xml:space="preserve">doen </w:t>
+      </w:r>
+      <w:r>
+        <w:rPr>
+          <w:rFonts w:cstheme="minorHAnsi"/>
+          <w:lang w:val="en-NL"/>
+        </w:rPr>
+        <w:t>w</w:t>
       </w:r>
       <w:r>
         <w:rPr>
@@ -1557,7 +1578,49 @@
           <w:rFonts w:cstheme="minorHAnsi"/>
           <w:lang w:val="en-NL"/>
         </w:rPr>
-        <w:t xml:space="preserve"> ze opdoen, ze deel van ons leven worden en ons laten handelen</w:t>
+        <w:t xml:space="preserve"> </w:t>
+      </w:r>
+      <w:r>
+        <w:rPr>
+          <w:rFonts w:cstheme="minorHAnsi"/>
+          <w:lang w:val="en-NL"/>
+        </w:rPr>
+        <w:t xml:space="preserve">ervaringen </w:t>
+      </w:r>
+      <w:r>
+        <w:rPr>
+          <w:rFonts w:cstheme="minorHAnsi"/>
+          <w:lang w:val="en-NL"/>
+        </w:rPr>
+        <w:t xml:space="preserve">op, </w:t>
+      </w:r>
+      <w:r>
+        <w:rPr>
+          <w:rFonts w:cstheme="minorHAnsi"/>
+          <w:lang w:val="en-NL"/>
+        </w:rPr>
+        <w:t xml:space="preserve">worden </w:t>
+      </w:r>
+      <w:r>
+        <w:rPr>
+          <w:rFonts w:cstheme="minorHAnsi"/>
+          <w:lang w:val="en-NL"/>
+        </w:rPr>
+        <w:t xml:space="preserve">ze deel van ons leven en </w:t>
+      </w:r>
+      <w:r>
+        <w:rPr>
+          <w:rFonts w:cstheme="minorHAnsi"/>
+          <w:lang w:val="en-NL"/>
+        </w:rPr>
+        <w:t xml:space="preserve">laten ze </w:t>
+      </w:r>
+      <w:r>
+        <w:rPr>
+          <w:rFonts w:cstheme="minorHAnsi"/>
+          <w:lang w:val="en-NL"/>
+        </w:rPr>
+        <w:t>ons handelen</w:t>
       </w:r>
       <w:r>
         <w:rPr>
@@ -1683,7 +1746,21 @@
           <w:rFonts w:cstheme="minorHAnsi"/>
           <w:lang w:val="en-NL"/>
         </w:rPr>
-        <w:t xml:space="preserve">lijkt behoorlijk goed overeen te komen met </w:t>
+        <w:t>lijk</w:t>
+      </w:r>
+      <w:r>
+        <w:rPr>
+          <w:rFonts w:cstheme="minorHAnsi"/>
+          <w:lang w:val="en-NL"/>
+        </w:rPr>
+        <w:t>en</w:t>
+      </w:r>
+      <w:r>
+        <w:rPr>
+          <w:rFonts w:cstheme="minorHAnsi"/>
+          <w:lang w:val="en-NL"/>
+        </w:rPr>
+        <w:t xml:space="preserve"> behoorlijk goed overeen te komen met </w:t>
       </w:r>
       <w:r>
         <w:rPr>
@@ -1739,7 +1816,35 @@
           <w:rFonts w:cstheme="minorHAnsi"/>
           <w:lang w:val="en-NL"/>
         </w:rPr>
-        <w:t xml:space="preserve">waar wij als mensen inzitten kunnen we </w:t>
+        <w:t>waar wij als mensen in</w:t>
+      </w:r>
+      <w:r>
+        <w:rPr>
+          <w:rFonts w:cstheme="minorHAnsi"/>
+          <w:lang w:val="en-NL"/>
+        </w:rPr>
+        <w:t xml:space="preserve"> </w:t>
+      </w:r>
+      <w:r>
+        <w:rPr>
+          <w:rFonts w:cstheme="minorHAnsi"/>
+          <w:lang w:val="en-NL"/>
+        </w:rPr>
+        <w:t>zitten</w:t>
+      </w:r>
+      <w:r>
+        <w:rPr>
+          <w:rFonts w:cstheme="minorHAnsi"/>
+          <w:lang w:val="en-NL"/>
+        </w:rPr>
+        <w:t>,</w:t>
+      </w:r>
+      <w:r>
+        <w:rPr>
+          <w:rFonts w:cstheme="minorHAnsi"/>
+          <w:lang w:val="en-NL"/>
+        </w:rPr>
+        <w:t xml:space="preserve"> kunnen we </w:t>
       </w:r>
       <w:r>
         <w:rPr>
@@ -1893,7 +1998,15 @@
           <w:rFonts w:cstheme="minorHAnsi"/>
           <w:lang w:val="en-NL"/>
         </w:rPr>
-        <w:t xml:space="preserve"> ten dienste staa</w:t>
+        <w:t xml:space="preserve"> ten dienste </w:t>
+      </w:r>
+      <w:r>
+        <w:rPr>
+          <w:rFonts w:cstheme="minorHAnsi"/>
+          <w:lang w:val="en-NL"/>
+        </w:rPr>
+        <w:lastRenderedPageBreak/>
+        <w:t>staa</w:t>
       </w:r>
       <w:r>
         <w:rPr>
@@ -1935,15 +2048,7 @@
           <w:rFonts w:cstheme="minorHAnsi"/>
           <w:lang w:val="en-NL"/>
         </w:rPr>
-        <w:t xml:space="preserve"> </w:t>
-      </w:r>
-      <w:r>
-        <w:rPr>
-          <w:rFonts w:cstheme="minorHAnsi"/>
-          <w:lang w:val="en-NL"/>
-        </w:rPr>
-        <w:lastRenderedPageBreak/>
-        <w:t>tot stand kan komen</w:t>
+        <w:t xml:space="preserve"> tot stand kan komen</w:t>
       </w:r>
       <w:r>
         <w:rPr>
@@ -2723,7 +2828,21 @@
           <w:rFonts w:cstheme="minorHAnsi"/>
           <w:lang w:val="en-NL"/>
         </w:rPr>
-        <w:t>Vooral ook hoe het nieuwe betekenissen kan stimuleren.</w:t>
+        <w:t xml:space="preserve">Vooral ook </w:t>
+      </w:r>
+      <w:r>
+        <w:rPr>
+          <w:rFonts w:cstheme="minorHAnsi"/>
+          <w:lang w:val="en-NL"/>
+        </w:rPr>
+        <w:t xml:space="preserve">laat het zien </w:t>
+      </w:r>
+      <w:r>
+        <w:rPr>
+          <w:rFonts w:cstheme="minorHAnsi"/>
+          <w:lang w:val="en-NL"/>
+        </w:rPr>
+        <w:t>hoe het nieuwe betekenissen kan stimuleren.</w:t>
       </w:r>
     </w:p>
     <w:p>
@@ -2799,7 +2918,15 @@
           <w:rFonts w:cstheme="minorHAnsi"/>
           <w:lang w:val="en-NL"/>
         </w:rPr>
-        <w:t>, dat in zijn tijd nog heel sterk was</w:t>
+        <w:t xml:space="preserve">, dat in zijn tijd nog heel </w:t>
+      </w:r>
+      <w:r>
+        <w:rPr>
+          <w:rFonts w:cstheme="minorHAnsi"/>
+          <w:lang w:val="en-NL"/>
+        </w:rPr>
+        <w:lastRenderedPageBreak/>
+        <w:t>sterk was</w:t>
       </w:r>
       <w:r>
         <w:rPr>
@@ -2841,21 +2968,14 @@
           <w:rFonts w:cstheme="minorHAnsi"/>
           <w:lang w:val="en-NL"/>
         </w:rPr>
-        <w:t xml:space="preserve">. Het laat ons </w:t>
-      </w:r>
-      <w:r>
-        <w:rPr>
-          <w:rFonts w:cstheme="minorHAnsi"/>
-          <w:lang w:val="en-NL"/>
-        </w:rPr>
-        <w:t xml:space="preserve">namelijk </w:t>
-      </w:r>
-      <w:r>
-        <w:rPr>
-          <w:rFonts w:cstheme="minorHAnsi"/>
-          <w:lang w:val="en-NL"/>
-        </w:rPr>
-        <w:t>zien hoe we kunnen</w:t>
+        <w:t xml:space="preserve"> aan samenlevingen en individuen</w:t>
+      </w:r>
+      <w:r>
+        <w:rPr>
+          <w:rFonts w:cstheme="minorHAnsi"/>
+          <w:lang w:val="en-NL"/>
+        </w:rPr>
+        <w:t>. Het laat ons zien hoe we kunnen</w:t>
       </w:r>
       <w:r>
         <w:rPr>
@@ -2876,15 +2996,7 @@
           <w:rFonts w:cstheme="minorHAnsi"/>
           <w:lang w:val="en-NL"/>
         </w:rPr>
-        <w:t xml:space="preserve">intelligent leven daarbij hoort. </w:t>
-      </w:r>
-      <w:r>
-        <w:rPr>
-          <w:rFonts w:cstheme="minorHAnsi"/>
-          <w:lang w:val="en-NL"/>
-        </w:rPr>
-        <w:lastRenderedPageBreak/>
-        <w:t>“</w:t>
+        <w:t>intelligent leven daarbij hoort. “</w:t>
       </w:r>
       <w:r>
         <w:rPr>
@@ -2968,7 +3080,35 @@
           <w:rFonts w:cstheme="minorHAnsi"/>
           <w:lang w:val="en-NL"/>
         </w:rPr>
-        <w:t xml:space="preserve">in de fysieke en sociaal-culturele omgeving. </w:t>
+        <w:t>in de fysieke</w:t>
+      </w:r>
+      <w:r>
+        <w:rPr>
+          <w:rFonts w:cstheme="minorHAnsi"/>
+          <w:lang w:val="en-NL"/>
+        </w:rPr>
+        <w:t>,</w:t>
+      </w:r>
+      <w:r>
+        <w:rPr>
+          <w:rFonts w:cstheme="minorHAnsi"/>
+          <w:lang w:val="en-NL"/>
+        </w:rPr>
+        <w:t xml:space="preserve"> social</w:t>
+      </w:r>
+      <w:r>
+        <w:rPr>
+          <w:rFonts w:cstheme="minorHAnsi"/>
+          <w:lang w:val="en-NL"/>
+        </w:rPr>
+        <w:t>e en</w:t>
+      </w:r>
+      <w:r>
+        <w:rPr>
+          <w:rFonts w:cstheme="minorHAnsi"/>
+          <w:lang w:val="en-NL"/>
+        </w:rPr>
+        <w:t xml:space="preserve">-culturele omgeving. </w:t>
       </w:r>
       <w:r>
         <w:rPr>
@@ -3052,7 +3192,21 @@
           <w:rFonts w:cstheme="minorHAnsi"/>
           <w:lang w:val="en-NL"/>
         </w:rPr>
-        <w:t xml:space="preserve"> erkennen en ons</w:t>
+        <w:t xml:space="preserve"> </w:t>
+      </w:r>
+      <w:r>
+        <w:rPr>
+          <w:rFonts w:cstheme="minorHAnsi"/>
+          <w:lang w:val="en-NL"/>
+        </w:rPr>
+        <w:t xml:space="preserve">te </w:t>
+      </w:r>
+      <w:r>
+        <w:rPr>
+          <w:rFonts w:cstheme="minorHAnsi"/>
+          <w:lang w:val="en-NL"/>
+        </w:rPr>
+        <w:t>erkennen en ons</w:t>
       </w:r>
       <w:r>
         <w:rPr>
@@ -3115,14 +3269,14 @@
           <w:rFonts w:cstheme="minorHAnsi"/>
           <w:lang w:val="en-NL"/>
         </w:rPr>
-        <w:t>vorm geven</w:t>
-      </w:r>
-      <w:r>
-        <w:rPr>
-          <w:rFonts w:cstheme="minorHAnsi"/>
-          <w:lang w:val="en-NL"/>
-        </w:rPr>
-        <w:t xml:space="preserve"> z</w:t>
+        <w:t>vormgeven</w:t>
+      </w:r>
+      <w:r>
+        <w:rPr>
+          <w:rFonts w:cstheme="minorHAnsi"/>
+          <w:lang w:val="en-NL"/>
+        </w:rPr>
+        <w:t xml:space="preserve"> </w:t>
       </w:r>
       <w:r>
         <w:rPr>
@@ -3136,7 +3290,7 @@
           <w:rFonts w:cstheme="minorHAnsi"/>
           <w:lang w:val="en-NL"/>
         </w:rPr>
-        <w:t xml:space="preserve">o vormgeven dat ze goed </w:t>
+        <w:t xml:space="preserve">o dat ze goed </w:t>
       </w:r>
       <w:r>
         <w:rPr>
@@ -3255,7 +3409,28 @@
           <w:rFonts w:cstheme="minorHAnsi"/>
           <w:lang w:val="en-NL"/>
         </w:rPr>
-        <w:t xml:space="preserve"> Maar in honderd jaar is er natuurlijk wetenschappelijk veel gebeurd in de neurowetenschappen, cognitieve wetenschappen, anthropologie en de filosofie zelf. Mensen als Antonio Damasio, Gerald Edelman en Merlin Donald hebben daar ruim aan bijgedragen. Nieuwe begrippen en inzichten </w:t>
+        <w:t xml:space="preserve"> Maar in honderd jaar is er natuurlijk wetenschappelijk veel gebeurd in de neurowetenschappen, cognitieve wetenschappen, anthropologie en de filosofie zelf. Mensen als Antonio Damasio, Gerald Edelman en Merlin Donald hebben daar ruim aan bijgedragen. Nieuwe begrippen</w:t>
+      </w:r>
+      <w:r>
+        <w:rPr>
+          <w:rFonts w:cstheme="minorHAnsi"/>
+          <w:lang w:val="en-NL"/>
+        </w:rPr>
+        <w:t xml:space="preserve">, </w:t>
+      </w:r>
+      <w:r>
+        <w:rPr>
+          <w:rFonts w:cstheme="minorHAnsi"/>
+          <w:lang w:val="en-NL"/>
+        </w:rPr>
+        <w:t xml:space="preserve">inzichten </w:t>
+      </w:r>
+      <w:r>
+        <w:rPr>
+          <w:rFonts w:cstheme="minorHAnsi"/>
+          <w:lang w:val="en-NL"/>
+        </w:rPr>
+        <w:t xml:space="preserve">en theorieën </w:t>
       </w:r>
       <w:r>
         <w:rPr>
@@ -3269,28 +3444,77 @@
           <w:rFonts w:cstheme="minorHAnsi"/>
           <w:lang w:val="en-NL"/>
         </w:rPr>
-        <w:t xml:space="preserve">toegevoegd, </w:t>
-      </w:r>
-      <w:r>
-        <w:rPr>
-          <w:rFonts w:cstheme="minorHAnsi"/>
-          <w:lang w:val="en-NL"/>
-        </w:rPr>
-        <w:t>en Johnson en Schulin laten zien wel. M</w:t>
-      </w:r>
-      <w:r>
-        <w:rPr>
-          <w:rFonts w:cstheme="minorHAnsi"/>
-          <w:lang w:val="en-NL"/>
-        </w:rPr>
-        <w:t xml:space="preserve">aar de kern van *Experience and Nature* blijft recht overeind staan en is het beste raamwerk dat we hebben om de wereld zin te geven, onze waarden te bekriterseren en het met elkaar beter te doen. </w:t>
-      </w:r>
-      <w:r>
-        <w:rPr>
-          <w:rFonts w:cstheme="minorHAnsi"/>
-          <w:lang w:val="en-NL"/>
-        </w:rPr>
-        <w:t xml:space="preserve">Het is een raamwerk dat menselijk is, dat laat zien om welke kennis het gaat en wat ze zouden moeten doen om. </w:t>
+        <w:t>toegevoegd</w:t>
+      </w:r>
+      <w:r>
+        <w:rPr>
+          <w:rFonts w:cstheme="minorHAnsi"/>
+          <w:lang w:val="en-NL"/>
+        </w:rPr>
+        <w:t xml:space="preserve"> </w:t>
+      </w:r>
+      <w:r>
+        <w:rPr>
+          <w:rFonts w:cstheme="minorHAnsi"/>
+          <w:lang w:val="en-NL"/>
+        </w:rPr>
+        <w:t>en Johnson en Schulin laten zien wel</w:t>
+      </w:r>
+      <w:r>
+        <w:rPr>
+          <w:rFonts w:cstheme="minorHAnsi"/>
+          <w:lang w:val="en-NL"/>
+        </w:rPr>
+        <w:t>ke</w:t>
+      </w:r>
+      <w:r>
+        <w:rPr>
+          <w:rFonts w:cstheme="minorHAnsi"/>
+          <w:lang w:val="en-NL"/>
+        </w:rPr>
+        <w:t>. M</w:t>
+      </w:r>
+      <w:r>
+        <w:rPr>
+          <w:rFonts w:cstheme="minorHAnsi"/>
+          <w:lang w:val="en-NL"/>
+        </w:rPr>
+        <w:t xml:space="preserve">aar de kern van *Experience and Nature* blijft recht overeind staan en </w:t>
+      </w:r>
+      <w:r>
+        <w:rPr>
+          <w:rFonts w:cstheme="minorHAnsi"/>
+          <w:lang w:val="en-NL"/>
+        </w:rPr>
+        <w:t>de filosfie die hierin wordt gepresenteerd is</w:t>
+      </w:r>
+      <w:r>
+        <w:rPr>
+          <w:rFonts w:cstheme="minorHAnsi"/>
+          <w:lang w:val="en-NL"/>
+        </w:rPr>
+        <w:t xml:space="preserve"> het beste raamwerk dat we hebben om de wereld zin te geven, onze waarden te bekriterseren en het met elkaar beter te doen. </w:t>
+      </w:r>
+      <w:r>
+        <w:rPr>
+          <w:rFonts w:cstheme="minorHAnsi"/>
+          <w:lang w:val="en-NL"/>
+        </w:rPr>
+        <w:t>Het is een raamwerk dat menselijk is, dat laat zien om welk</w:t>
+      </w:r>
+      <w:r>
+        <w:rPr>
+          <w:rFonts w:cstheme="minorHAnsi"/>
+          <w:lang w:val="en-NL"/>
+        </w:rPr>
+        <w:t xml:space="preserve"> soort</w:t>
+      </w:r>
+      <w:r>
+        <w:rPr>
+          <w:rFonts w:cstheme="minorHAnsi"/>
+          <w:lang w:val="en-NL"/>
+        </w:rPr>
+        <w:t xml:space="preserve"> kennis het gaat en wat ze zouden moeten doen om. </w:t>
       </w:r>
     </w:p>
     <w:p>
@@ -3307,21 +3531,120 @@
           <w:rFonts w:cstheme="minorHAnsi"/>
           <w:lang w:val="en-NL"/>
         </w:rPr>
-        <w:t>Maar waar Dewey’s boek zo goed is te begrijpen in de tijd (toen de filosofie nog zo dat Goddelijke karakter had) en Dewey zelf de nieuwe inzichten historische en sociaal plaatst, mis ik dat in dit boek. Waarom is dit denken nu zo belangrijk en hoe verhoudt zich dit met hoe er in onze tijd gedacht wordt en wat er gebeurt.</w:t>
-      </w:r>
-      <w:r>
-        <w:rPr>
-          <w:rFonts w:cstheme="minorHAnsi"/>
-          <w:lang w:val="en-NL"/>
-        </w:rPr>
-        <w:t xml:space="preserve"> Er wordt amper een link gelegd met de huidige samenleving.</w:t>
-      </w:r>
-      <w:r>
-        <w:rPr>
-          <w:rFonts w:cstheme="minorHAnsi"/>
-          <w:lang w:val="en-NL"/>
-        </w:rPr>
-        <w:t xml:space="preserve"> In dat opzicht blijft het boek abstract en mis ik die sociale context waar Dewey zo veel belang aan hecht. Het boek is voor mij vooral een hele mooie eigentijdse inleiding en toelichting op *Experience and Nature*. </w:t>
+        <w:t>Maar waar Dewey’s boek zo goed is te begrijpen in de tijd (toen filosofie nog zo dat Goddelijke karakter had</w:t>
+      </w:r>
+      <w:r>
+        <w:rPr>
+          <w:rFonts w:cstheme="minorHAnsi"/>
+          <w:lang w:val="en-NL"/>
+        </w:rPr>
+        <w:t xml:space="preserve"> en de moderne wereld zich presenteerde</w:t>
+      </w:r>
+      <w:r>
+        <w:rPr>
+          <w:rFonts w:cstheme="minorHAnsi"/>
+          <w:lang w:val="en-NL"/>
+        </w:rPr>
+        <w:t xml:space="preserve">) en Dewey zelf de nieuwe inzichten historische en sociaal plaatst, mis ik dat in dit boek. Waarom is dit denken nu </w:t>
+      </w:r>
+      <w:r>
+        <w:rPr>
+          <w:rFonts w:cstheme="minorHAnsi"/>
+          <w:lang w:val="en-NL"/>
+        </w:rPr>
+        <w:t xml:space="preserve">we honderd jaar en vele ervaringen verder zijn </w:t>
+      </w:r>
+      <w:r>
+        <w:rPr>
+          <w:rFonts w:cstheme="minorHAnsi"/>
+          <w:lang w:val="en-NL"/>
+        </w:rPr>
+        <w:t>zo belangrijk</w:t>
+      </w:r>
+      <w:r>
+        <w:rPr>
+          <w:rFonts w:cstheme="minorHAnsi"/>
+          <w:lang w:val="en-NL"/>
+        </w:rPr>
+        <w:t xml:space="preserve">? En ook, </w:t>
+      </w:r>
+      <w:r>
+        <w:rPr>
+          <w:rFonts w:cstheme="minorHAnsi"/>
+          <w:lang w:val="en-NL"/>
+        </w:rPr>
+        <w:t>hoe verhoudt zich dit met hoe er in onze tijd gedacht wordt en wat er gebeurt</w:t>
+      </w:r>
+      <w:r>
+        <w:rPr>
+          <w:rFonts w:cstheme="minorHAnsi"/>
+          <w:lang w:val="en-NL"/>
+        </w:rPr>
+        <w:t>?</w:t>
+      </w:r>
+      <w:r>
+        <w:rPr>
+          <w:rFonts w:cstheme="minorHAnsi"/>
+          <w:lang w:val="en-NL"/>
+        </w:rPr>
+        <w:t xml:space="preserve"> Er wordt </w:t>
+      </w:r>
+      <w:r>
+        <w:rPr>
+          <w:rFonts w:cstheme="minorHAnsi"/>
+          <w:lang w:val="en-NL"/>
+        </w:rPr>
+        <w:t xml:space="preserve">in *Mind in Nature* </w:t>
+      </w:r>
+      <w:r>
+        <w:rPr>
+          <w:rFonts w:cstheme="minorHAnsi"/>
+          <w:lang w:val="en-NL"/>
+        </w:rPr>
+        <w:t xml:space="preserve">amper </w:t>
+      </w:r>
+      <w:r>
+        <w:rPr>
+          <w:rFonts w:cstheme="minorHAnsi"/>
+          <w:lang w:val="en-NL"/>
+        </w:rPr>
+        <w:lastRenderedPageBreak/>
+        <w:t>een link gelegd met de huidige samenleving.</w:t>
+      </w:r>
+      <w:r>
+        <w:rPr>
+          <w:rFonts w:cstheme="minorHAnsi"/>
+          <w:lang w:val="en-NL"/>
+        </w:rPr>
+        <w:t xml:space="preserve"> In dat opzicht blijft het boek abstract en mis ik die sociale context waar Dewey zo </w:t>
+      </w:r>
+      <w:r>
+        <w:rPr>
+          <w:rFonts w:cstheme="minorHAnsi"/>
+          <w:lang w:val="en-NL"/>
+        </w:rPr>
+        <w:t>sterk</w:t>
+      </w:r>
+      <w:r>
+        <w:rPr>
+          <w:rFonts w:cstheme="minorHAnsi"/>
+          <w:lang w:val="en-NL"/>
+        </w:rPr>
+        <w:t xml:space="preserve"> aan hecht</w:t>
+      </w:r>
+      <w:r>
+        <w:rPr>
+          <w:rFonts w:cstheme="minorHAnsi"/>
+          <w:lang w:val="en-NL"/>
+        </w:rPr>
+        <w:t xml:space="preserve"> en waarom deze theorie op deze manier betekenisvol zou zijn voor de 21ste eeuw</w:t>
+      </w:r>
+      <w:r>
+        <w:rPr>
+          <w:rFonts w:cstheme="minorHAnsi"/>
+          <w:lang w:val="en-NL"/>
+        </w:rPr>
+        <w:t xml:space="preserve">. Het boek is vooral een hele mooie eigentijdse inleiding en toelichting op *Experience and Nature*. </w:t>
       </w:r>
     </w:p>
     <w:p>
@@ -3338,8 +3661,28 @@
           <w:rFonts w:cstheme="minorHAnsi"/>
           <w:lang w:val="en-NL"/>
         </w:rPr>
-        <w:lastRenderedPageBreak/>
-        <w:t>Dit naturalisme is voor Johnson en Schulkin aantrekkelijk omdat het geen ultieme doelstellingen, niet iets bovennatuurlijks zoekt, geen leven na de dood belooft, noch een oplossing voor de dood kent. Het gaat het niet om de uiteindelijke waarheid, maar</w:t>
+        <w:t>Het</w:t>
+      </w:r>
+      <w:r>
+        <w:rPr>
+          <w:rFonts w:cstheme="minorHAnsi"/>
+          <w:lang w:val="en-NL"/>
+        </w:rPr>
+        <w:t xml:space="preserve"> naturalisme is voor Johnson en Schulkin aantrekkelijk omdat het geen ultieme doelstellingen, niet iets bovennatuurlijks zoekt, geen leven na de dood belooft, noch een oplossing voor de dood kent. Het gaat he</w:t>
+      </w:r>
+      <w:r>
+        <w:rPr>
+          <w:rFonts w:cstheme="minorHAnsi"/>
+          <w:lang w:val="en-NL"/>
+        </w:rPr>
+        <w:t>n</w:t>
+      </w:r>
+      <w:r>
+        <w:rPr>
+          <w:rFonts w:cstheme="minorHAnsi"/>
+          <w:lang w:val="en-NL"/>
+        </w:rPr>
+        <w:t xml:space="preserve"> niet om de uiteindelijke waarheid, maar</w:t>
       </w:r>
       <w:r>
         <w:rPr>
@@ -3367,7 +3710,7 @@
           <w:rFonts w:cstheme="minorHAnsi"/>
           <w:lang w:val="en-NL"/>
         </w:rPr>
-        <w:t>:</w:t>
+        <w:t xml:space="preserve"> en dat is voor hen</w:t>
       </w:r>
       <w:r>
         <w:rPr>
@@ -3444,7 +3787,19 @@
         <w:rPr>
           <w:rFonts w:cstheme="minorHAnsi"/>
         </w:rPr>
-        <w:t xml:space="preserve"> we behoefte hebben aan een nederige filosofie die we als leidraad kunnen gebruiken nu er zoveel om ons heen gebeurt.</w:t>
+        <w:t xml:space="preserve"> we </w:t>
+      </w:r>
+      <w:r>
+        <w:rPr>
+          <w:rFonts w:cstheme="minorHAnsi"/>
+        </w:rPr>
+        <w:t xml:space="preserve">opnieuw (of nog steeds) </w:t>
+      </w:r>
+      <w:r>
+        <w:rPr>
+          <w:rFonts w:cstheme="minorHAnsi"/>
+        </w:rPr>
+        <w:t>behoefte hebben aan een nederige filosofie die we als leidraad kunnen gebruiken nu er zoveel om ons heen gebeurt.</w:t>
       </w:r>
     </w:p>
     <w:p>

</xml_diff>